<commit_message>
Added publish project for paper figures
</commit_message>
<xml_diff>
--- a/report/Buell-ImageInterpolation-Draft.docx
+++ b/report/Buell-ImageInterpolation-Draft.docx
@@ -55,15 +55,7 @@
         <w:t xml:space="preserve">As increasingly powerful processors and more disk space becomes available to the commercial, academic, and consumer worlds, the size of image datasets has also increased as well. Storing large masses of input data is a common problem in the world of AI and is routinely revisited. Similarly, most computer vision models are architected to accept images that all have a consistent size within a dataset. These problems combined </w:t>
       </w:r>
       <w:r>
-        <w:t xml:space="preserve">highlight the need for a more efficient method of storing volumes of image data, without compromising the performance of the models that will process them. In this experiment, we explore a possible solution to this issue where we down-sample images to store them at a fraction of the disk size, and then use various interpolation techniques to rebuild them up to the original size. We explore how the down-sized, then upscaled images compare a baseline, and then offer a discussion for the viability of this as a </w:t>
-      </w:r>
-      <w:proofErr w:type="gramStart"/>
-      <w:r>
-        <w:t>long term</w:t>
-      </w:r>
-      <w:proofErr w:type="gramEnd"/>
-      <w:r>
-        <w:t xml:space="preserve"> solution. </w:t>
+        <w:t xml:space="preserve">highlight the need for a more efficient method of storing volumes of image data, without compromising the performance of the models that will process them. In this experiment, we explore a possible solution to this issue where we down-sample images to store them at a fraction of the disk size, and then use various interpolation techniques to rebuild them up to the original size. We explore how the down-sized, then upscaled images compare a baseline, and then offer a discussion for the viability of this as a long term solution. </w:t>
       </w:r>
     </w:p>
     <w:p>
@@ -195,18 +187,10 @@
         <w:t xml:space="preserve">This format allows them to very informationally dense, making them highly effective in classification, but comes at the cost of being large to store or computationally taxing to process. A single 1080 x 1920 RGB image contains more than 6.2 million </w:t>
       </w:r>
       <w:r>
-        <w:t xml:space="preserve">pixels, each stored as a byte. When processed by a neural network, each byte is upcast to a single-precision float which brings that same object up to more than 24.8 million bytes. </w:t>
-      </w:r>
-      <w:r>
-        <w:t xml:space="preserve">This problem becomes even more pronounced when considering 4k images which in their raw form are 3840 x 2160 x 3 pixels, or 24.8 million bytes, and almost 100 million </w:t>
-      </w:r>
-      <w:proofErr w:type="gramStart"/>
-      <w:r>
-        <w:t>byte</w:t>
-      </w:r>
-      <w:proofErr w:type="gramEnd"/>
-      <w:r>
-        <w:t xml:space="preserve"> when upcast to single precision. While modern compression formats such as JPEG or PNG can reduce this size on disk by nearly an order of magnitude, loading the image into RAM and processing it with a neural network </w:t>
+        <w:t xml:space="preserve">pixels, each stored as a byte. When processed by a neural network, each byte is upcast to a single-precision float which brings that same object up to more than 24.8 illion bytes. </w:t>
+      </w:r>
+      <w:r>
+        <w:t xml:space="preserve">This problem becomes even more pronounced when considering 4k images which in their raw form are 3840 x 2160 x 3 pixels, or 24.8 million bytes, and almost 100 million byte when upcast to single precision. While modern compression formats such as JPEG or PNG can reduce this size on disk by nearly an order of magnitude, loading the image into RAM and processing it with a neural network </w:t>
       </w:r>
       <w:r>
         <w:t xml:space="preserve">can be very taxing on consumer grade hardware. </w:t>
@@ -518,21 +502,7 @@
         <w:rPr>
           <w:rFonts w:eastAsiaTheme="minorEastAsia"/>
         </w:rPr>
-        <w:t xml:space="preserve">. We then expect the trained model to be able to produce reasonable predictions on new, unseen, or unlabeled samples </w:t>
-      </w:r>
-      <w:proofErr w:type="gramStart"/>
-      <w:r>
-        <w:rPr>
-          <w:rFonts w:eastAsiaTheme="minorEastAsia"/>
-        </w:rPr>
-        <w:t>similar to</w:t>
-      </w:r>
-      <w:proofErr w:type="gramEnd"/>
-      <w:r>
-        <w:rPr>
-          <w:rFonts w:eastAsiaTheme="minorEastAsia"/>
-        </w:rPr>
-        <w:t xml:space="preserve"> the training dataset.</w:t>
+        <w:t>. We then expect the trained model to be able to produce reasonable predictions on new, unseen, or unlabeled samples similar to the training dataset.</w:t>
       </w:r>
     </w:p>
     <w:p>
@@ -574,21 +544,7 @@
         <w:rPr>
           <w:rFonts w:eastAsiaTheme="minorEastAsia"/>
         </w:rPr>
-        <w:t xml:space="preserve">and </w:t>
-      </w:r>
-      <w:proofErr w:type="spellStart"/>
-      <w:r>
-        <w:rPr>
-          <w:rFonts w:eastAsiaTheme="minorEastAsia"/>
-        </w:rPr>
-        <w:t>te</w:t>
-      </w:r>
-      <w:proofErr w:type="spellEnd"/>
-      <w:r>
-        <w:rPr>
-          <w:rFonts w:eastAsiaTheme="minorEastAsia"/>
-        </w:rPr>
-        <w:t xml:space="preserve"> ground truth labels </w:t>
+        <w:t xml:space="preserve">and te ground truth labels </w:t>
       </w:r>
       <w:r>
         <w:rPr>
@@ -614,7 +570,6 @@
         </w:rPr>
         <w:t xml:space="preserve">, where each element corresponds to one of the classes. For any output from the model, we apply a </w:t>
       </w:r>
-      <w:proofErr w:type="spellStart"/>
       <w:r>
         <w:rPr>
           <w:rFonts w:eastAsiaTheme="minorEastAsia"/>
@@ -623,7 +578,6 @@
         </w:rPr>
         <w:t>softmax</w:t>
       </w:r>
-      <w:proofErr w:type="spellEnd"/>
       <w:r>
         <w:rPr>
           <w:rFonts w:eastAsiaTheme="minorEastAsia"/>
@@ -679,75 +633,56 @@
           <w:i/>
           <w:iCs/>
         </w:rPr>
-        <w:t xml:space="preserve">categorical </w:t>
-      </w:r>
-      <w:proofErr w:type="spellStart"/>
+        <w:t>categorical crossentropy</w:t>
+      </w:r>
+      <w:r>
+        <w:t xml:space="preserve"> loss function. </w:t>
+      </w:r>
+    </w:p>
+    <w:p>
+      <w:r>
+        <w:rPr>
+          <w:b/>
+          <w:bCs/>
+        </w:rPr>
+        <w:t>Optimizier</w:t>
+      </w:r>
+      <w:r>
+        <w:t xml:space="preserve"> – To choose the parameters in a model that allow for it to produce reasonable predictions across a dataset, we must treat the training process as an optimization process. We start by generating a set of random </w:t>
+      </w:r>
+      <w:r>
+        <w:t xml:space="preserve">parameters and passing a sample through the model. We expect this to prediction to be poor compared to the ground truth labels. From this output, an optimizer uses a process called </w:t>
+      </w:r>
       <w:r>
         <w:rPr>
           <w:i/>
           <w:iCs/>
         </w:rPr>
-        <w:t>crossentropy</w:t>
-      </w:r>
-      <w:proofErr w:type="spellEnd"/>
-      <w:r>
-        <w:t xml:space="preserve"> loss function. </w:t>
-      </w:r>
-    </w:p>
-    <w:p>
-      <w:proofErr w:type="spellStart"/>
+        <w:t>back propagation</w:t>
+      </w:r>
+      <w:r>
+        <w:t xml:space="preserve"> to determine how to adjust each parameter in the model such to slightly decrease the value of the loss function for that sample. For deep neural networks, this process can be repeated hundreds of times across tens-of-thousands of samples until the optimizer algorithm converges on a set of parameters </w:t>
+      </w:r>
+      <w:r>
+        <w:t xml:space="preserve">that allows for the model to produce consistently low cost values across a dataset. For this experiment, we choose to employ an </w:t>
+      </w:r>
+      <w:r>
+        <w:rPr>
+          <w:i/>
+          <w:iCs/>
+        </w:rPr>
+        <w:t>Adaptive-Momentum</w:t>
+      </w:r>
+      <w:r>
+        <w:t xml:space="preserve"> (ADAM) algorithm for training.</w:t>
+      </w:r>
+    </w:p>
+    <w:p>
       <w:r>
         <w:rPr>
           <w:b/>
           <w:bCs/>
         </w:rPr>
-        <w:t>Optimizier</w:t>
-      </w:r>
-      <w:proofErr w:type="spellEnd"/>
-      <w:r>
-        <w:t xml:space="preserve"> – To choose the parameters in a model that allow for it to produce reasonable predictions across a dataset, we must treat the training process as an optimization process. We start by generating a set of random </w:t>
-      </w:r>
-      <w:r>
-        <w:t xml:space="preserve">parameters and passing a sample through the model. We expect this to prediction to be poor compared to the ground truth labels. From this output, an optimizer uses a process called </w:t>
-      </w:r>
-      <w:r>
-        <w:rPr>
-          <w:i/>
-          <w:iCs/>
-        </w:rPr>
-        <w:t>back propagation</w:t>
-      </w:r>
-      <w:r>
-        <w:t xml:space="preserve"> to determine how to adjust each parameter in the model such to slightly decrease the value of the loss function for that sample. For deep neural networks, this process can be repeated hundreds of times across tens-of-thousands of samples until the optimizer algorithm converges on a set of parameters </w:t>
-      </w:r>
-      <w:r>
-        <w:t xml:space="preserve">that allows for the model to produce consistently </w:t>
-      </w:r>
-      <w:proofErr w:type="gramStart"/>
-      <w:r>
-        <w:t>low cost</w:t>
-      </w:r>
-      <w:proofErr w:type="gramEnd"/>
-      <w:r>
-        <w:t xml:space="preserve"> values across a dataset. For this experiment, we choose to employ an </w:t>
-      </w:r>
-      <w:r>
-        <w:rPr>
-          <w:i/>
-          <w:iCs/>
-        </w:rPr>
-        <w:t>Adaptive-Momentum</w:t>
-      </w:r>
-      <w:r>
-        <w:t xml:space="preserve"> (ADAM) algorithm for training.</w:t>
-      </w:r>
-    </w:p>
-    <w:p>
-      <w:r>
-        <w:rPr>
-          <w:b/>
-          <w:bCs/>
-        </w:rPr>
         <w:t xml:space="preserve">Metric Functions </w:t>
       </w:r>
       <w:r>
@@ -830,28 +765,7 @@
         </w:numPr>
       </w:pPr>
       <w:r>
-        <w:t>Sample from (</w:t>
-      </w:r>
-      <w:proofErr w:type="spellStart"/>
-      <w:proofErr w:type="gramStart"/>
-      <w:r>
-        <w:t>m,n</w:t>
-      </w:r>
-      <w:proofErr w:type="gramEnd"/>
-      <w:r>
-        <w:t>,k</w:t>
-      </w:r>
-      <w:proofErr w:type="spellEnd"/>
-      <w:r>
-        <w:t>) down to (</w:t>
-      </w:r>
-      <w:proofErr w:type="spellStart"/>
-      <w:r>
-        <w:t>p,q,k</w:t>
-      </w:r>
-      <w:proofErr w:type="spellEnd"/>
-      <w:r>
-        <w:t xml:space="preserve">) </w:t>
+        <w:t xml:space="preserve">Sample from (m,n,k) down to (p,q,k) </w:t>
       </w:r>
     </w:p>
     <w:p>

</xml_diff>